<commit_message>
Documentation and README updated.
</commit_message>
<xml_diff>
--- a/documentation.docx
+++ b/documentation.docx
@@ -15,15 +15,7 @@
           <w:sz w:val="44"/>
           <w:szCs w:val="44"/>
         </w:rPr>
-        <w:t>Array Processing</w:t>
-      </w:r>
-      <w:r>
-        <w:rPr>
-          <w:rFonts w:ascii="SFNS Display" w:hAnsi="SFNS Display"/>
-          <w:sz w:val="44"/>
-          <w:szCs w:val="44"/>
-        </w:rPr>
-        <w:t xml:space="preserve"> – Documentation</w:t>
+        <w:t>Array Processing – Documentation</w:t>
       </w:r>
     </w:p>
     <w:p>
@@ -235,19 +227,7 @@
         <w:rPr>
           <w:rFonts w:ascii="SFNS Display" w:hAnsi="SFNS Display"/>
         </w:rPr>
-        <w:t xml:space="preserve">My method for reducing the array involves moving through the array and finding the three largest values. Then, I remove those values from the array and push all the values to the left. After this is done, I take the final size the array should be and copy its contents into a new array </w:t>
-      </w:r>
-      <w:r>
-        <w:rPr>
-          <w:rFonts w:ascii="SFNS Display" w:hAnsi="SFNS Display"/>
-        </w:rPr>
-        <w:t>of this final size</w:t>
-      </w:r>
-      <w:r>
-        <w:rPr>
-          <w:rFonts w:ascii="SFNS Display" w:hAnsi="SFNS Display"/>
-        </w:rPr>
-        <w:t xml:space="preserve"> and print its contents to the screen. This algorithm is within O(n) complexity.</w:t>
+        <w:t>My method for reducing the array involves moving through the array and finding the three largest values. Then, I remove those values from the array and push all the values to the left. After this is done, I take the final size the array should be and copy its contents into a new array of this final size and print its contents to the screen. This algorithm is within O(n) complexity.</w:t>
       </w:r>
     </w:p>
     <w:p>
@@ -293,45 +273,25 @@
     <w:p>
       <w:pPr>
         <w:pStyle w:val="Normal"/>
-        <w:rPr>
-          <w:rFonts w:ascii="SFNS Display" w:hAnsi="SFNS Display"/>
-        </w:rPr>
-      </w:pPr>
-      <w:r>
-        <w:rPr>
-          <w:rFonts w:ascii="SFNS Display" w:hAnsi="SFNS Display"/>
-        </w:rPr>
-        <w:t>S</w:t>
-      </w:r>
-      <w:r>
-        <w:rPr>
-          <w:rFonts w:ascii="SFNS Display" w:hAnsi="SFNS Display"/>
-        </w:rPr>
-        <w:t xml:space="preserve">ince the </w:t>
-      </w:r>
-      <w:r>
-        <w:rPr>
-          <w:rFonts w:ascii="SFNS Display" w:hAnsi="SFNS Display"/>
-        </w:rPr>
-        <w:t>problem</w:t>
-      </w:r>
-      <w:r>
-        <w:rPr>
-          <w:rFonts w:ascii="SFNS Display" w:hAnsi="SFNS Display"/>
-        </w:rPr>
-        <w:t xml:space="preserve"> asked for a simple and quick solution, I decided to go with the method down below. If I were ask to improve the algorithm’s performance, I would have gone with my original plan invloving a pointer at each end of the array, both finding the three highest values, and once they pass each other begin removing those values from the array. I believe this would increase performance by a fair amount but not enough to sacrifice the simplicity the </w:t>
-      </w:r>
-      <w:r>
-        <w:rPr>
-          <w:rFonts w:ascii="SFNS Display" w:hAnsi="SFNS Display"/>
-        </w:rPr>
-        <w:t>problem</w:t>
-      </w:r>
-      <w:r>
-        <w:rPr>
-          <w:rFonts w:ascii="SFNS Display" w:hAnsi="SFNS Display"/>
-        </w:rPr>
-        <w:t xml:space="preserve"> asked for.</w:t>
+        <w:rPr/>
+      </w:pPr>
+      <w:r>
+        <w:rPr>
+          <w:rFonts w:ascii="SFNS Display" w:hAnsi="SFNS Display"/>
+        </w:rPr>
+        <w:t>Since the problem asked for a simple and quick solution, I decided to go with the method down below. If I were asked to improve the algorithm’s performance, I would have gone with my original plan invo</w:t>
+      </w:r>
+      <w:r>
+        <w:rPr>
+          <w:rFonts w:ascii="SFNS Display" w:hAnsi="SFNS Display"/>
+        </w:rPr>
+        <w:t>l</w:t>
+      </w:r>
+      <w:r>
+        <w:rPr>
+          <w:rFonts w:ascii="SFNS Display" w:hAnsi="SFNS Display"/>
+        </w:rPr>
+        <w:t>ving a pointer at each end of the array, both finding the three highest values, and once they pass each other begin removing those values from the array. I believe this would increase performance by a fair amount but not enough to sacrifice the simplicity the problem asked for.</w:t>
       </w:r>
     </w:p>
     <w:p>
@@ -1734,33 +1694,21 @@
         <w:rPr>
           <w:rFonts w:ascii="Consolas" w:hAnsi="Consolas"/>
         </w:rPr>
-        <w:t xml:space="preserve">&gt; </w:t>
-      </w:r>
-      <w:r>
-        <w:rPr>
-          <w:rFonts w:ascii="Consolas" w:hAnsi="Consolas"/>
-        </w:rPr>
-        <w:t xml:space="preserve">g++ -o ap arr-process.cpp </w:t>
-      </w:r>
-    </w:p>
-    <w:p>
-      <w:pPr>
-        <w:pStyle w:val="Normal"/>
-        <w:rPr>
-          <w:rFonts w:ascii="Consolas" w:hAnsi="Consolas"/>
-        </w:rPr>
-      </w:pPr>
-      <w:r>
-        <w:rPr>
-          <w:rFonts w:ascii="Consolas" w:hAnsi="Consolas"/>
-        </w:rPr>
-        <w:t xml:space="preserve">&gt; </w:t>
-      </w:r>
-      <w:r>
-        <w:rPr>
-          <w:rFonts w:ascii="Consolas" w:hAnsi="Consolas"/>
-        </w:rPr>
-        <w:t>./ap</w:t>
+        <w:t xml:space="preserve">&gt; g++ -o ap arr-process.cpp </w:t>
+      </w:r>
+    </w:p>
+    <w:p>
+      <w:pPr>
+        <w:pStyle w:val="Normal"/>
+        <w:rPr>
+          <w:rFonts w:ascii="Consolas" w:hAnsi="Consolas"/>
+        </w:rPr>
+      </w:pPr>
+      <w:r>
+        <w:rPr>
+          <w:rFonts w:ascii="Consolas" w:hAnsi="Consolas"/>
+        </w:rPr>
+        <w:t>&gt; ./ap</w:t>
       </w:r>
     </w:p>
     <w:p>
@@ -1780,9 +1728,7 @@
     <w:p>
       <w:pPr>
         <w:pStyle w:val="Normal"/>
-        <w:rPr>
-          <w:rFonts w:ascii="Consolas" w:hAnsi="Consolas"/>
-        </w:rPr>
+        <w:rPr/>
       </w:pPr>
       <w:r>
         <w:rPr>
@@ -1798,6 +1744,7 @@
       <w:pgNumType w:fmt="decimal"/>
       <w:formProt w:val="false"/>
       <w:textDirection w:val="lrTb"/>
+      <w:docGrid w:type="default" w:linePitch="100" w:charSpace="0"/>
     </w:sectPr>
   </w:body>
 </w:document>
@@ -1810,15 +1757,13 @@
       <w:rPr>
         <w:rFonts w:ascii="Noto Sans Disp" w:hAnsi="Noto Sans Disp" w:eastAsia="Noto Sans Disp" w:cs="Noto Sans Devanagari"/>
         <w:kern w:val="2"/>
-        <w:sz w:val="24"/>
+        <w:sz w:val="20"/>
         <w:szCs w:val="24"/>
         <w:lang w:val="en-US" w:eastAsia="zh-CN" w:bidi="hi-IN"/>
       </w:rPr>
     </w:rPrDefault>
     <w:pPrDefault>
-      <w:pPr>
-        <w:widowControl/>
-      </w:pPr>
+      <w:pPr/>
     </w:pPrDefault>
   </w:docDefaults>
   <w:style w:type="paragraph" w:styleId="Normal">
@@ -1826,10 +1771,12 @@
     <w:qFormat/>
     <w:pPr>
       <w:widowControl/>
+      <w:bidi w:val="0"/>
+      <w:jc w:val="left"/>
     </w:pPr>
     <w:rPr>
       <w:rFonts w:ascii="Noto Sans Disp" w:hAnsi="Noto Sans Disp" w:eastAsia="Noto Sans Disp" w:cs="Noto Sans Devanagari"/>
-      <w:color w:val="auto"/>
+      <w:color w:val="00000A"/>
       <w:kern w:val="2"/>
       <w:sz w:val="24"/>
       <w:szCs w:val="24"/>
@@ -1846,6 +1793,20 @@
   </w:style>
   <w:style w:type="character" w:styleId="ListLabel1">
     <w:name w:val="ListLabel 1"/>
+    <w:qFormat/>
+    <w:rPr>
+      <w:rFonts w:ascii="SFNS Display" w:hAnsi="SFNS Display"/>
+    </w:rPr>
+  </w:style>
+  <w:style w:type="character" w:styleId="ListLabel2">
+    <w:name w:val="ListLabel 2"/>
+    <w:qFormat/>
+    <w:rPr>
+      <w:rFonts w:ascii="SFNS Display" w:hAnsi="SFNS Display"/>
+    </w:rPr>
+  </w:style>
+  <w:style w:type="character" w:styleId="ListLabel3">
+    <w:name w:val="ListLabel 3"/>
     <w:qFormat/>
     <w:rPr>
       <w:rFonts w:ascii="SFNS Display" w:hAnsi="SFNS Display"/>

</xml_diff>